<commit_message>
bug fixed: table vMerge
</commit_message>
<xml_diff>
--- a/tests/samples/merge table cells/r-temple.docx
+++ b/tests/samples/merge table cells/r-temple.docx
@@ -68,11 +68,6 @@
             <w:tcW w:w="2766" w:type="dxa"/>
           </w:tcPr>
           <w:p>
-            <w:pPr>
-              <w:rPr>
-                <w:rFonts w:hint="eastAsia"/>
-              </w:rPr>
-            </w:pPr>
             <w:r>
               <w:t>o</w:t>
             </w:r>
@@ -95,7 +90,10 @@
               <w:rPr>
                 <w:rFonts w:hint="eastAsia"/>
               </w:rPr>
-              <w:t xml:space="preserve">colin0</w:t>
+              <w:t>c</w:t>
+            </w:r>
+            <w:r>
+              <w:t>olin</w:t>
             </w:r>
             <w:r>
               <w:rPr>
@@ -137,48 +135,6 @@
         <w:tc>
           <w:tcPr>
             <w:tcW w:w="2766" w:type="dxa"/>
-            <w:gridSpan w:val="2"/>
-          </w:tcPr>
-          <w:p>
-            <w:r>
-              <w:rPr>
-                <w:rFonts w:hint="eastAsia"/>
-                <w:color w:val="70AD47" w:themeColor="accent6"/>
-              </w:rPr>
-              <w:t xml:space="preserve">280</w:t>
-            </w:r>
-            <w:r>
-              <w:rPr>
-                <w:rStyle w:val="a4"/>
-              </w:rPr>
-            </w:r>
-          </w:p>
-        </w:tc>
-      </w:tr>
-      <w:tr>
-        <w:tc>
-          <w:tcPr>
-            <w:tcW w:w="2765" w:type="dxa"/>
-            <w:gridSpan w:val="2"/>
-            <w:vMerge/>
-          </w:tcPr>
-          <w:p>
-            <w:r>
-              <w:rPr>
-                <w:rFonts w:hint="eastAsia"/>
-              </w:rPr>
-              <w:t xml:space="preserve">colin1</w:t>
-            </w:r>
-            <w:r>
-              <w:rPr>
-                <w:rStyle w:val="a4"/>
-              </w:rPr>
-            </w:r>
-          </w:p>
-        </w:tc>
-        <w:tc>
-          <w:tcPr>
-            <w:tcW w:w="2766" w:type="dxa"/>
           </w:tcPr>
           <w:p>
             <w:r>
@@ -208,10 +164,10 @@
           <w:p>
             <w:pPr>
               <w:rPr>
-                <w:rFonts w:hint="eastAsia"/>
                 <w:color w:val="70AD47" w:themeColor="accent6"/>
               </w:rPr>
             </w:pPr>
+            <w:proofErr w:type="spellStart"/>
             <w:r>
               <w:rPr>
                 <w:rFonts w:hint="eastAsia"/>
@@ -225,14 +181,80 @@
               </w:rPr>
               <w:t>aha</w:t>
             </w:r>
+            <w:proofErr w:type="spellEnd"/>
           </w:p>
+        </w:tc>
+      </w:tr>
+    </w:tbl>
+    <w:p/>
+    <w:p/>
+    <w:tbl>
+      <w:tblPr>
+        <w:tblStyle w:val="a3"/>
+        <w:tblW w:w="0" w:type="auto"/>
+        <w:tblLook w:val="04A0" w:firstRow="1" w:lastRow="0" w:firstColumn="1" w:lastColumn="0" w:noHBand="0" w:noVBand="1"/>
+      </w:tblPr>
+      <w:tblGrid>
+        <w:gridCol w:w="2908"/>
+        <w:gridCol w:w="2720"/>
+        <w:gridCol w:w="2880"/>
+        <w:gridCol w:w="2720"/>
+        <w:gridCol w:w="2720"/>
+      </w:tblGrid>
+      <w:tr>
+        <w:tc>
+          <w:tcPr>
+            <w:tcW w:w="2908" w:type="dxa"/>
+          </w:tcPr>
+          <w:p/>
+        </w:tc>
+        <w:tc>
+          <w:tcPr>
+            <w:tcW w:w="2720" w:type="dxa"/>
+          </w:tcPr>
+          <w:p/>
+        </w:tc>
+        <w:tc>
+          <w:tcPr>
+            <w:tcW w:w="2880" w:type="dxa"/>
+          </w:tcPr>
+          <w:p/>
+        </w:tc>
+        <w:tc>
+          <w:tcPr>
+            <w:tcW w:w="2720" w:type="dxa"/>
+          </w:tcPr>
+          <w:p/>
+        </w:tc>
+        <w:tc>
+          <w:tcPr>
+            <w:tcW w:w="2720" w:type="dxa"/>
+          </w:tcPr>
+          <w:p/>
         </w:tc>
       </w:tr>
       <w:tr>
         <w:tc>
           <w:tcPr>
-            <w:tcW w:w="2765" w:type="dxa"/>
-            <w:gridSpan w:val="2"/>
+            <w:tcW w:w="2908" w:type="dxa"/>
+          </w:tcPr>
+          <w:p/>
+        </w:tc>
+        <w:tc>
+          <w:tcPr>
+            <w:tcW w:w="2720" w:type="dxa"/>
+          </w:tcPr>
+          <w:p/>
+        </w:tc>
+        <w:tc>
+          <w:tcPr>
+            <w:tcW w:w="2880" w:type="dxa"/>
+          </w:tcPr>
+          <w:p/>
+        </w:tc>
+        <w:tc>
+          <w:tcPr>
+            <w:tcW w:w="2720" w:type="dxa"/>
             <w:vMerge/>
           </w:tcPr>
           <w:p>
@@ -240,8 +262,9 @@
               <w:rPr>
                 <w:rFonts w:hint="eastAsia"/>
               </w:rPr>
-              <w:t xml:space="preserve">colin2</w:t>
+              <w:t xml:space="preserve">vMerge</w:t>
             </w:r>
+            <w:proofErr w:type="spellEnd"/>
             <w:r>
               <w:rPr>
                 <w:rStyle w:val="a4"/>
@@ -251,17 +274,123 @@
         </w:tc>
         <w:tc>
           <w:tcPr>
-            <w:tcW w:w="2766" w:type="dxa"/>
+            <w:tcW w:w="2720" w:type="dxa"/>
+          </w:tcPr>
+          <w:p/>
+        </w:tc>
+      </w:tr>
+      <w:tr>
+        <w:tc>
+          <w:tcPr>
+            <w:tcW w:w="2908" w:type="dxa"/>
+          </w:tcPr>
+          <w:p/>
+        </w:tc>
+        <w:tc>
+          <w:tcPr>
+            <w:tcW w:w="2720" w:type="dxa"/>
+          </w:tcPr>
+          <w:p/>
+        </w:tc>
+        <w:tc>
+          <w:tcPr>
+            <w:tcW w:w="2880" w:type="dxa"/>
+          </w:tcPr>
+          <w:p/>
+        </w:tc>
+        <w:tc>
+          <w:tcPr>
+            <w:tcW w:w="2720" w:type="dxa"/>
+            <w:vMerge/>
+          </w:tcPr>
+          <w:p/>
+        </w:tc>
+        <w:tc>
+          <w:tcPr>
+            <w:tcW w:w="2720" w:type="dxa"/>
+          </w:tcPr>
+          <w:p/>
+        </w:tc>
+      </w:tr>
+      <w:tr>
+        <w:tc>
+          <w:tcPr>
+            <w:tcW w:w="2908" w:type="dxa"/>
+          </w:tcPr>
+          <w:p/>
+        </w:tc>
+        <w:tc>
+          <w:tcPr>
+            <w:tcW w:w="2720" w:type="dxa"/>
+          </w:tcPr>
+          <w:p/>
+        </w:tc>
+        <w:tc>
+          <w:tcPr>
+            <w:tcW w:w="2880" w:type="dxa"/>
+          </w:tcPr>
+          <w:p/>
+        </w:tc>
+        <w:tc>
+          <w:tcPr>
+            <w:tcW w:w="2720" w:type="dxa"/>
+            <w:vMerge/>
+          </w:tcPr>
+          <w:p/>
+        </w:tc>
+        <w:tc>
+          <w:tcPr>
+            <w:tcW w:w="2720" w:type="dxa"/>
+          </w:tcPr>
+          <w:p/>
+        </w:tc>
+      </w:tr>
+      <w:tr>
+        <w:tc>
+          <w:tcPr>
+            <w:tcW w:w="2908" w:type="dxa"/>
+          </w:tcPr>
+          <w:p/>
+        </w:tc>
+        <w:tc>
+          <w:tcPr>
+            <w:tcW w:w="2720" w:type="dxa"/>
+          </w:tcPr>
+          <w:p/>
+        </w:tc>
+        <w:tc>
+          <w:tcPr>
+            <w:tcW w:w="2880" w:type="dxa"/>
+          </w:tcPr>
+          <w:p/>
+        </w:tc>
+        <w:tc>
+          <w:tcPr>
+            <w:tcW w:w="2720" w:type="dxa"/>
+          </w:tcPr>
+          <w:p/>
+        </w:tc>
+        <w:tc>
+          <w:tcPr>
+            <w:tcW w:w="2720" w:type="dxa"/>
+          </w:tcPr>
+          <w:p/>
+        </w:tc>
+      </w:tr>
+      <w:tr>
+        <w:tc>
+          <w:tcPr>
+            <w:tcW w:w="2908" w:type="dxa"/>
             <w:gridSpan w:val="2"/>
           </w:tcPr>
           <w:p>
             <w:r>
               <w:rPr>
                 <w:rFonts w:hint="eastAsia"/>
-                <w:color w:val="70AD47" w:themeColor="accent6"/>
               </w:rPr>
-              <w:t xml:space="preserve">282</w:t>
+              <w:t xml:space="preserve">gridSpan</w:t>
             </w:r>
+            <w:proofErr w:type="spellEnd"/>
             <w:r>
               <w:rPr>
                 <w:rStyle w:val="a4"/>
@@ -269,195 +398,27 @@
             </w:r>
           </w:p>
         </w:tc>
-      </w:tr>
-      <w:tr>
-        <w:tc>
-          <w:tcPr>
-            <w:tcW w:w="2765" w:type="dxa"/>
-            <w:gridSpan w:val="2"/>
-            <w:vMerge/>
-          </w:tcPr>
-          <w:p>
-            <w:r>
-              <w:rPr>
-                <w:rFonts w:hint="eastAsia"/>
-              </w:rPr>
-              <w:t>c</w:t>
-            </w:r>
-            <w:r>
-              <w:t>olin</w:t>
-            </w:r>
-            <w:r>
-              <w:rPr>
-                <w:rStyle w:val="a4"/>
-              </w:rPr>
-            </w:r>
-          </w:p>
-        </w:tc>
-        <w:tc>
-          <w:tcPr>
-            <w:tcW w:w="2766" w:type="dxa"/>
-          </w:tcPr>
-          <w:p>
-            <w:r>
-              <w:rPr>
-                <w:rFonts w:hint="eastAsia"/>
-                <w:color w:val="70AD47" w:themeColor="accent6"/>
-              </w:rPr>
-              <w:t>2</w:t>
-            </w:r>
-            <w:r>
-              <w:rPr>
-                <w:color w:val="70AD47" w:themeColor="accent6"/>
-              </w:rPr>
-              <w:t>8</w:t>
-            </w:r>
-            <w:r>
-              <w:rPr>
-                <w:rStyle w:val="a4"/>
-              </w:rPr>
-            </w:r>
-          </w:p>
-        </w:tc>
-        <w:tc>
-          <w:tcPr>
-            <w:tcW w:w="2766" w:type="dxa"/>
-          </w:tcPr>
-          <w:p>
-            <w:pPr>
-              <w:rPr>
-                <w:rFonts w:hint="eastAsia"/>
-                <w:color w:val="70AD47" w:themeColor="accent6"/>
-              </w:rPr>
-            </w:pPr>
-            <w:r>
-              <w:rPr>
-                <w:rFonts w:hint="eastAsia"/>
-                <w:color w:val="70AD47" w:themeColor="accent6"/>
-              </w:rPr>
-              <w:t>h</w:t>
-            </w:r>
-            <w:r>
-              <w:rPr>
-                <w:color w:val="70AD47" w:themeColor="accent6"/>
-              </w:rPr>
-              <w:t>aha</w:t>
-            </w:r>
-          </w:p>
-        </w:tc>
-      </w:tr>
-      <w:tr>
-        <w:tc>
-          <w:tcPr>
-            <w:tcW w:w="2765" w:type="dxa"/>
-          </w:tcPr>
-          <w:p>
-            <w:r>
-              <w:rPr>
-                <w:rFonts w:hint="eastAsia"/>
-              </w:rPr>
-              <w:t>c</w:t>
-            </w:r>
-            <w:r>
-              <w:t>olin</w:t>
-            </w:r>
-            <w:r>
-              <w:rPr>
-                <w:rStyle w:val="a4"/>
-              </w:rPr>
-            </w:r>
-          </w:p>
-        </w:tc>
-        <w:tc>
-          <w:tcPr>
-            <w:tcW w:w="2765" w:type="dxa"/>
-          </w:tcPr>
-          <w:p>
-            <w:r>
-              <w:rPr>
-                <w:rFonts w:hint="eastAsia"/>
-                <w:color w:val="FF0000"/>
-              </w:rPr>
-              <w:t>m</w:t>
-            </w:r>
-            <w:r>
-              <w:rPr>
-                <w:color w:val="FF0000"/>
-              </w:rPr>
-              <w:t>an</w:t>
-            </w:r>
-            <w:r>
-              <w:rPr>
-                <w:rStyle w:val="a4"/>
-              </w:rPr>
-            </w:r>
-            <w:r>
-              <w:rPr>
-                <w:rStyle w:val="a4"/>
-              </w:rPr>
-            </w:r>
-          </w:p>
-        </w:tc>
-        <w:tc>
-          <w:tcPr>
-            <w:tcW w:w="2766" w:type="dxa"/>
-          </w:tcPr>
-          <w:p>
-            <w:r>
-              <w:rPr>
-                <w:rFonts w:hint="eastAsia"/>
-                <w:color w:val="70AD47" w:themeColor="accent6"/>
-              </w:rPr>
-              <w:t>2</w:t>
-            </w:r>
-            <w:r>
-              <w:rPr>
-                <w:color w:val="70AD47" w:themeColor="accent6"/>
-              </w:rPr>
-              <w:t>8</w:t>
-            </w:r>
-            <w:r>
-              <w:rPr>
-                <w:rStyle w:val="a4"/>
-              </w:rPr>
-            </w:r>
-          </w:p>
-        </w:tc>
-        <w:tc>
-          <w:tcPr>
-            <w:tcW w:w="2766" w:type="dxa"/>
-          </w:tcPr>
-          <w:p>
-            <w:pPr>
-              <w:rPr>
-                <w:rFonts w:hint="eastAsia"/>
-                <w:color w:val="70AD47" w:themeColor="accent6"/>
-              </w:rPr>
-            </w:pPr>
-            <w:r>
-              <w:rPr>
-                <w:rFonts w:hint="eastAsia"/>
-                <w:color w:val="70AD47" w:themeColor="accent6"/>
-              </w:rPr>
-              <w:t>h</w:t>
-            </w:r>
-            <w:r>
-              <w:rPr>
-                <w:color w:val="70AD47" w:themeColor="accent6"/>
-              </w:rPr>
-              <w:t>aha</w:t>
-            </w:r>
-          </w:p>
+        <w:tc>
+          <w:tcPr>
+            <w:tcW w:w="2880" w:type="dxa"/>
+          </w:tcPr>
+          <w:p/>
+        </w:tc>
+        <w:tc>
+          <w:tcPr>
+            <w:tcW w:w="2720" w:type="dxa"/>
+          </w:tcPr>
+          <w:p/>
+        </w:tc>
+        <w:tc>
+          <w:tcPr>
+            <w:tcW w:w="2720" w:type="dxa"/>
+          </w:tcPr>
+          <w:p/>
         </w:tc>
       </w:tr>
     </w:tbl>
-    <w:p>
-      <w:pPr>
-        <w:rPr>
-          <w:rFonts w:hint="eastAsia"/>
-        </w:rPr>
-      </w:pPr>
-    </w:p>
+    <w:p/>
     <w:sectPr>
       <w:pgSz w:w="16838" w:h="11906" w:orient="landscape"/>
       <w:pgMar w:top="1800" w:right="1440" w:bottom="1800" w:left="1440" w:header="851" w:footer="992" w:gutter="0"/>
@@ -474,6 +435,8 @@
   <w16cex:commentExtensible w16cex:durableId="22CBC2F9" w16cex:dateUtc="2020-07-29T01:42:00Z"/>
   <w16cex:commentExtensible w16cex:durableId="22CBC31A" w16cex:dateUtc="2020-07-29T01:42:00Z"/>
   <w16cex:commentExtensible w16cex:durableId="22CBC35B" w16cex:dateUtc="2020-07-29T01:43:00Z"/>
+  <w16cex:commentExtensible w16cex:durableId="272EFFD7" w16cex:dateUtc="2022-11-28T01:37:00Z"/>
+  <w16cex:commentExtensible w16cex:durableId="272EFFE5" w16cex:dateUtc="2022-11-28T01:37:00Z"/>
 </w16cex:commentsExtensible>
 </file>
 
@@ -1608,6 +1571,9 @@
 <w15:people xmlns:wpc="http://schemas.microsoft.com/office/word/2010/wordprocessingCanvas" xmlns:cx="http://schemas.microsoft.com/office/drawing/2014/chartex" xmlns:cx1="http://schemas.microsoft.com/office/drawing/2015/9/8/chartex" xmlns:cx2="http://schemas.microsoft.com/office/drawing/2015/10/21/chartex" xmlns:cx3="http://schemas.microsoft.com/office/drawing/2016/5/9/chartex" xmlns:cx4="http://schemas.microsoft.com/office/drawing/2016/5/10/chartex" xmlns:cx5="http://schemas.microsoft.com/office/drawing/2016/5/11/chartex" xmlns:cx6="http://schemas.microsoft.com/office/drawing/2016/5/12/chartex" xmlns:cx7="http://schemas.microsoft.com/office/drawing/2016/5/13/chartex" xmlns:cx8="http://schemas.microsoft.com/office/drawing/2016/5/14/chartex" xmlns:mc="http://schemas.openxmlformats.org/markup-compatibility/2006" xmlns:aink="http://schemas.microsoft.com/office/drawing/2016/ink" xmlns:am3d="http://schemas.microsoft.com/office/drawing/2017/model3d" xmlns:o="urn:schemas-microsoft-com:office:office" xmlns:oel="http://schemas.microsoft.com/office/2019/extlst" xmlns:r="http://schemas.openxmlformats.org/officeDocument/2006/relationships" xmlns:m="http://schemas.openxmlformats.org/officeDocument/2006/math" xmlns:v="urn:schemas-microsoft-com:vml" xmlns:wp14="http://schemas.microsoft.com/office/word/2010/wordprocessingDrawing" xmlns:wp="http://schemas.openxmlformats.org/drawingml/2006/wordprocessingDrawing" xmlns:w10="urn:schemas-microsoft-com:office:word" xmlns:w="http://schemas.openxmlformats.org/wordprocessingml/2006/main" xmlns:w14="http://schemas.microsoft.com/office/word/2010/wordml" xmlns:w15="http://schemas.microsoft.com/office/word/2012/wordml" xmlns:w16cex="http://schemas.microsoft.com/office/word/2018/wordml/cex" xmlns:w16cid="http://schemas.microsoft.com/office/word/2016/wordml/cid" xmlns:w16="http://schemas.microsoft.com/office/word/2018/wordml" xmlns:w16sdtdh="http://schemas.microsoft.com/office/word/2020/wordml/sdtdatahash" xmlns:w16se="http://schemas.microsoft.com/office/word/2015/wordml/symex" xmlns:wpg="http://schemas.microsoft.com/office/word/2010/wordprocessingGroup" xmlns:wpi="http://schemas.microsoft.com/office/word/2010/wordprocessingInk" xmlns:wne="http://schemas.microsoft.com/office/word/2006/wordml" xmlns:wps="http://schemas.microsoft.com/office/word/2010/wordprocessingShape" mc:Ignorable="w14 w15 w16se w16cid w16 w16cex w16sdtdh wp14">
   <w15:person w15:author="colin chen">
     <w15:presenceInfo w15:providerId="None" w15:userId="colin chen"/>
+  </w15:person>
+  <w15:person w15:author="Administrator">
+    <w15:presenceInfo w15:providerId="None" w15:userId="Administrator"/>
   </w15:person>
 </w15:people>
 </file>

</xml_diff>